<commit_message>
update phân chia công việc + tài liệu
</commit_message>
<xml_diff>
--- a/Document/Báo cáo nhóm.docx
+++ b/Document/Báo cáo nhóm.docx
@@ -1107,23 +1107,7 @@
           <w:rFonts w:ascii="Times New Roman" w:eastAsia="Times New Roman" w:hAnsi="Times New Roman"/>
           <w:sz w:val="28"/>
         </w:rPr>
-        <w:t xml:space="preserve">Giáo viên hướng </w:t>
-      </w:r>
-      <w:proofErr w:type="gramStart"/>
-      <w:r>
-        <w:rPr>
-          <w:rFonts w:ascii="Times New Roman" w:eastAsia="Times New Roman" w:hAnsi="Times New Roman"/>
-          <w:sz w:val="28"/>
-        </w:rPr>
-        <w:t>dẫn :</w:t>
-      </w:r>
-      <w:proofErr w:type="gramEnd"/>
-      <w:r>
-        <w:rPr>
-          <w:rFonts w:ascii="Times New Roman" w:eastAsia="Times New Roman" w:hAnsi="Times New Roman"/>
-          <w:sz w:val="28"/>
-        </w:rPr>
-        <w:t xml:space="preserve"> Hồ Nhật Quang.</w:t>
+        <w:t>Giáo viên hướng dẫn : Hồ Nhật Quang.</w:t>
       </w:r>
     </w:p>
     <w:p>
@@ -1521,25 +1505,7 @@
           <w:sz w:val="28"/>
           <w:szCs w:val="28"/>
         </w:rPr>
-        <w:t xml:space="preserve">Cụ </w:t>
-      </w:r>
-      <w:proofErr w:type="gramStart"/>
-      <w:r>
-        <w:rPr>
-          <w:rFonts w:ascii="Times New Roman" w:hAnsi="Times New Roman" w:cs="Times New Roman"/>
-          <w:sz w:val="28"/>
-          <w:szCs w:val="28"/>
-        </w:rPr>
-        <w:t>thể :</w:t>
-      </w:r>
-      <w:proofErr w:type="gramEnd"/>
-      <w:r>
-        <w:rPr>
-          <w:rFonts w:ascii="Times New Roman" w:hAnsi="Times New Roman" w:cs="Times New Roman"/>
-          <w:sz w:val="28"/>
-          <w:szCs w:val="28"/>
-        </w:rPr>
-        <w:t xml:space="preserve"> Trong việc quản lý nhiều nhà thuê chủ yếu được làm thủ công nên tốn chi phí, thời gian, nhân lực cho việc quản lý khu nhà trọ </w:t>
+        <w:t xml:space="preserve">Cụ thể : Trong việc quản lý nhiều nhà thuê chủ yếu được làm thủ công nên tốn chi phí, thời gian, nhân lực cho việc quản lý khu nhà trọ </w:t>
       </w:r>
       <w:r>
         <w:rPr>
@@ -1835,15 +1801,6 @@
     </w:p>
     <w:p>
       <w:pPr>
-        <w:rPr>
-          <w:rFonts w:ascii="Times New Roman" w:hAnsi="Times New Roman" w:cs="Times New Roman"/>
-          <w:sz w:val="28"/>
-          <w:szCs w:val="28"/>
-        </w:rPr>
-      </w:pPr>
-    </w:p>
-    <w:p>
-      <w:pPr>
         <w:pStyle w:val="ListParagraph"/>
         <w:numPr>
           <w:ilvl w:val="0"/>
@@ -1863,6 +1820,7 @@
           <w:sz w:val="28"/>
           <w:szCs w:val="28"/>
         </w:rPr>
+        <w:lastRenderedPageBreak/>
         <w:t>Yêu Cầu, Chức Năng</w:t>
       </w:r>
       <w:r>
@@ -1971,25 +1929,7 @@
           <w:sz w:val="28"/>
           <w:szCs w:val="28"/>
         </w:rPr>
-        <w:t xml:space="preserve"> các </w:t>
-      </w:r>
-      <w:proofErr w:type="gramStart"/>
-      <w:r>
-        <w:rPr>
-          <w:rFonts w:ascii="Times New Roman" w:hAnsi="Times New Roman" w:cs="Times New Roman"/>
-          <w:sz w:val="28"/>
-          <w:szCs w:val="28"/>
-        </w:rPr>
-        <w:t>phòng ,loại</w:t>
-      </w:r>
-      <w:proofErr w:type="gramEnd"/>
-      <w:r>
-        <w:rPr>
-          <w:rFonts w:ascii="Times New Roman" w:hAnsi="Times New Roman" w:cs="Times New Roman"/>
-          <w:sz w:val="28"/>
-          <w:szCs w:val="28"/>
-        </w:rPr>
-        <w:t xml:space="preserve"> phòng và các loại dịch vụ.</w:t>
+        <w:t xml:space="preserve"> các phòng ,loại phòng và các loại dịch vụ.</w:t>
       </w:r>
     </w:p>
     <w:p>
@@ -2099,25 +2039,7 @@
           <w:sz w:val="28"/>
           <w:szCs w:val="28"/>
         </w:rPr>
-        <w:t xml:space="preserve">In báo cáo tổng </w:t>
-      </w:r>
-      <w:proofErr w:type="gramStart"/>
-      <w:r>
-        <w:rPr>
-          <w:rFonts w:ascii="Times New Roman" w:hAnsi="Times New Roman" w:cs="Times New Roman"/>
-          <w:sz w:val="28"/>
-          <w:szCs w:val="28"/>
-        </w:rPr>
-        <w:t>thu</w:t>
-      </w:r>
-      <w:proofErr w:type="gramEnd"/>
-      <w:r>
-        <w:rPr>
-          <w:rFonts w:ascii="Times New Roman" w:hAnsi="Times New Roman" w:cs="Times New Roman"/>
-          <w:sz w:val="28"/>
-          <w:szCs w:val="28"/>
-        </w:rPr>
-        <w:t xml:space="preserve"> trong một khoảng thời gian nhất định.</w:t>
+        <w:t>In báo cáo tổng thu trong một khoảng thời gian nhất định.</w:t>
       </w:r>
     </w:p>
     <w:p>
@@ -2139,25 +2061,7 @@
           <w:sz w:val="28"/>
           <w:szCs w:val="28"/>
         </w:rPr>
-        <w:t xml:space="preserve">In hóa đơn của từng phòng </w:t>
-      </w:r>
-      <w:proofErr w:type="gramStart"/>
-      <w:r>
-        <w:rPr>
-          <w:rFonts w:ascii="Times New Roman" w:hAnsi="Times New Roman" w:cs="Times New Roman"/>
-          <w:sz w:val="28"/>
-          <w:szCs w:val="28"/>
-        </w:rPr>
-        <w:t>theo</w:t>
-      </w:r>
-      <w:proofErr w:type="gramEnd"/>
-      <w:r>
-        <w:rPr>
-          <w:rFonts w:ascii="Times New Roman" w:hAnsi="Times New Roman" w:cs="Times New Roman"/>
-          <w:sz w:val="28"/>
-          <w:szCs w:val="28"/>
-        </w:rPr>
-        <w:t xml:space="preserve"> tháng</w:t>
+        <w:t>In hóa đơn của từng phòng theo tháng</w:t>
       </w:r>
       <w:r>
         <w:rPr>
@@ -2315,25 +2219,7 @@
           <w:sz w:val="28"/>
           <w:szCs w:val="28"/>
         </w:rPr>
-        <w:t xml:space="preserve">Mỗi khách hàng trước khi đăng kí thuê phòng phải được cung cấp các thông tin về nội quy chung của chung </w:t>
-      </w:r>
-      <w:proofErr w:type="gramStart"/>
-      <w:r>
-        <w:rPr>
-          <w:rFonts w:ascii="Times New Roman" w:hAnsi="Times New Roman" w:cs="Times New Roman"/>
-          <w:sz w:val="28"/>
-          <w:szCs w:val="28"/>
-        </w:rPr>
-        <w:t>cư ,</w:t>
-      </w:r>
-      <w:proofErr w:type="gramEnd"/>
-      <w:r>
-        <w:rPr>
-          <w:rFonts w:ascii="Times New Roman" w:hAnsi="Times New Roman" w:cs="Times New Roman"/>
-          <w:sz w:val="28"/>
-          <w:szCs w:val="28"/>
-        </w:rPr>
-        <w:t xml:space="preserve"> sẽ biết được các thông tin như phòng nào còn trống, giá cả, mô tả và số lượng người tối đa…từ đó có thể biết được nhu cầu mình có thể thuê phòng nào…đồng thời cung cấp thông tin như Họ tên, ngày sinh, số CMND, quê quán… để người quản lí có thể quản lí được.</w:t>
+        <w:t>Mỗi khách hàng trước khi đăng kí thuê phòng phải được cung cấp các thông tin về nội quy chung của chung cư , sẽ biết được các thông tin như phòng nào còn trống, giá cả, mô tả và số lượng người tối đa…từ đó có thể biết được nhu cầu mình có thể thuê phòng nào…đồng thời cung cấp thông tin như Họ tên, ngày sinh, số CMND, quê quán… để người quản lí có thể quản lí được.</w:t>
       </w:r>
     </w:p>
     <w:p>
@@ -2382,25 +2268,7 @@
           <w:sz w:val="28"/>
           <w:szCs w:val="28"/>
         </w:rPr>
-        <w:t xml:space="preserve">Bao gồm: một </w:t>
-      </w:r>
-      <w:proofErr w:type="gramStart"/>
-      <w:r>
-        <w:rPr>
-          <w:rFonts w:ascii="Times New Roman" w:hAnsi="Times New Roman" w:cs="Times New Roman"/>
-          <w:sz w:val="28"/>
-          <w:szCs w:val="28"/>
-        </w:rPr>
-        <w:t>chung</w:t>
-      </w:r>
-      <w:proofErr w:type="gramEnd"/>
-      <w:r>
-        <w:rPr>
-          <w:rFonts w:ascii="Times New Roman" w:hAnsi="Times New Roman" w:cs="Times New Roman"/>
-          <w:sz w:val="28"/>
-          <w:szCs w:val="28"/>
-        </w:rPr>
-        <w:t xml:space="preserve"> cư thì có rất nhiều phòng, mỗi phòng thuộc một loại phòng nào đó. Các thông tin về phòng bao gồ</w:t>
+        <w:t>Bao gồm: một chung cư thì có rất nhiều phòng, mỗi phòng thuộc một loại phòng nào đó. Các thông tin về phòng bao gồ</w:t>
       </w:r>
       <w:r>
         <w:rPr>
@@ -2424,25 +2292,7 @@
           <w:sz w:val="28"/>
           <w:szCs w:val="28"/>
         </w:rPr>
-        <w:t xml:space="preserve">, Ghi chú…Các thông tin về loại phòng </w:t>
-      </w:r>
-      <w:proofErr w:type="gramStart"/>
-      <w:r>
-        <w:rPr>
-          <w:rFonts w:ascii="Times New Roman" w:hAnsi="Times New Roman" w:cs="Times New Roman"/>
-          <w:sz w:val="28"/>
-          <w:szCs w:val="28"/>
-        </w:rPr>
-        <w:t>như :</w:t>
-      </w:r>
-      <w:proofErr w:type="gramEnd"/>
-      <w:r>
-        <w:rPr>
-          <w:rFonts w:ascii="Times New Roman" w:hAnsi="Times New Roman" w:cs="Times New Roman"/>
-          <w:sz w:val="28"/>
-          <w:szCs w:val="28"/>
-        </w:rPr>
-        <w:t xml:space="preserve"> Mã loại phòng, Tên loại phòng, Diện tích , Đơn giá, SL tối đa…</w:t>
+        <w:t>, Ghi chú…Các thông tin về loại phòng như : Mã loại phòng, Tên loại phòng, Diện tích , Đơn giá, SL tối đa…</w:t>
       </w:r>
     </w:p>
     <w:p>
@@ -2483,62 +2333,29 @@
           <w:sz w:val="28"/>
           <w:szCs w:val="28"/>
         </w:rPr>
-        <w:t>Mỗi phòng thì có thể có nhiều thành viên, tất nhiên nhỏ hơn số lượng tối đa trong qui định</w:t>
-      </w:r>
-      <w:proofErr w:type="gramStart"/>
-      <w:r>
-        <w:rPr>
-          <w:rFonts w:ascii="Times New Roman" w:hAnsi="Times New Roman" w:cs="Times New Roman"/>
-          <w:sz w:val="28"/>
-          <w:szCs w:val="28"/>
-        </w:rPr>
-        <w:t>..</w:t>
-      </w:r>
-      <w:proofErr w:type="gramEnd"/>
-      <w:r>
-        <w:rPr>
-          <w:rFonts w:ascii="Times New Roman" w:hAnsi="Times New Roman" w:cs="Times New Roman"/>
-          <w:sz w:val="28"/>
-          <w:szCs w:val="28"/>
-        </w:rPr>
-        <w:t xml:space="preserve"> </w:t>
-      </w:r>
-      <w:proofErr w:type="gramStart"/>
-      <w:r>
-        <w:rPr>
-          <w:rFonts w:ascii="Times New Roman" w:hAnsi="Times New Roman" w:cs="Times New Roman"/>
-          <w:sz w:val="28"/>
-          <w:szCs w:val="28"/>
-        </w:rPr>
-        <w:t>trong</w:t>
-      </w:r>
-      <w:proofErr w:type="gramEnd"/>
-      <w:r>
-        <w:rPr>
-          <w:rFonts w:ascii="Times New Roman" w:hAnsi="Times New Roman" w:cs="Times New Roman"/>
-          <w:sz w:val="28"/>
-          <w:szCs w:val="28"/>
-        </w:rPr>
-        <w:t xml:space="preserve"> 1 phòng thì chỉ duy nhất một người đại diện kí hợp đồng. Các thông tin Hợp đồng bao gồm: Mã hợp đồng, Ngày bắt đầu, Thời gian thuê, Tiền đặt </w:t>
-      </w:r>
-      <w:proofErr w:type="gramStart"/>
-      <w:r>
-        <w:rPr>
-          <w:rFonts w:ascii="Times New Roman" w:hAnsi="Times New Roman" w:cs="Times New Roman"/>
-          <w:sz w:val="28"/>
-          <w:szCs w:val="28"/>
-        </w:rPr>
-        <w:t>cọc ,</w:t>
-      </w:r>
-      <w:proofErr w:type="gramEnd"/>
-      <w:r>
-        <w:rPr>
-          <w:rFonts w:ascii="Times New Roman" w:hAnsi="Times New Roman" w:cs="Times New Roman"/>
-          <w:sz w:val="28"/>
-          <w:szCs w:val="28"/>
-        </w:rPr>
-        <w:t xml:space="preserve"> ghi chú..</w:t>
-      </w:r>
+        <w:t>Mỗi phòng thì có thể có nhiều thành viên, tất nhiên nhỏ hơn số lượng tối đa trong qui định.. trong 1 phòng thì chỉ duy nhất một người đại diện kí hợp đồng. Các thông tin Hợp đồng bao gồm: Mã hợp đồng, Ngày bắt đầu, Thời gian thuê, Tiền đặt cọc , ghi chú</w:t>
+      </w:r>
+      <w:r>
+        <w:rPr>
+          <w:rFonts w:ascii="Times New Roman" w:hAnsi="Times New Roman" w:cs="Times New Roman"/>
+          <w:sz w:val="28"/>
+          <w:szCs w:val="28"/>
+        </w:rPr>
+        <w:t>…</w:t>
+      </w:r>
+    </w:p>
+    <w:p>
+      <w:pPr>
+        <w:pStyle w:val="ListParagraph"/>
+        <w:ind w:left="1800"/>
+        <w:rPr>
+          <w:rFonts w:ascii="Times New Roman" w:hAnsi="Times New Roman" w:cs="Times New Roman"/>
+          <w:sz w:val="28"/>
+          <w:szCs w:val="28"/>
+        </w:rPr>
+      </w:pPr>
+      <w:bookmarkStart w:id="1" w:name="_GoBack"/>
+      <w:bookmarkEnd w:id="1"/>
     </w:p>
     <w:p>
       <w:pPr>
@@ -2598,18 +2415,8 @@
           <w:sz w:val="28"/>
           <w:szCs w:val="28"/>
         </w:rPr>
-        <w:t>Hóa đơn sẽ được lập cho mỗi phòng theo từng tháng</w:t>
-      </w:r>
-      <w:proofErr w:type="gramStart"/>
-      <w:r>
-        <w:rPr>
-          <w:rFonts w:ascii="Times New Roman" w:hAnsi="Times New Roman" w:cs="Times New Roman"/>
-          <w:sz w:val="28"/>
-          <w:szCs w:val="28"/>
-        </w:rPr>
-        <w:t>..</w:t>
-      </w:r>
-      <w:proofErr w:type="gramEnd"/>
+        <w:t>Hóa đơn sẽ được lập cho mỗi phòng theo từng tháng..</w:t>
+      </w:r>
     </w:p>
     <w:p>
       <w:pPr>
@@ -2649,18 +2456,8 @@
           <w:sz w:val="28"/>
           <w:szCs w:val="28"/>
         </w:rPr>
-        <w:t>Thống kê các hóa đơn theo từng tháng để tiến hành kiểm kê định kì và tổng kết đánh giá, báo cáo cho quản lí chung cư</w:t>
-      </w:r>
-      <w:proofErr w:type="gramStart"/>
-      <w:r>
-        <w:rPr>
-          <w:rFonts w:ascii="Times New Roman" w:hAnsi="Times New Roman" w:cs="Times New Roman"/>
-          <w:sz w:val="28"/>
-          <w:szCs w:val="28"/>
-        </w:rPr>
-        <w:t>..</w:t>
-      </w:r>
-      <w:proofErr w:type="gramEnd"/>
+        <w:t>Thống kê các hóa đơn theo từng tháng để tiến hành kiểm kê định kì và tổng kết đánh giá, báo cáo cho quản lí chung cư..</w:t>
+      </w:r>
     </w:p>
     <w:p>
       <w:pPr>
@@ -2753,25 +2550,7 @@
           <w:sz w:val="28"/>
           <w:szCs w:val="28"/>
         </w:rPr>
-        <w:t>Sau đó cho khách hàng xem về bảng giá các loại dịch vụ của chung cư, các thiết bị có trong phòng mà họ muốn thuê</w:t>
-      </w:r>
-      <w:proofErr w:type="gramStart"/>
-      <w:r>
-        <w:rPr>
-          <w:rFonts w:ascii="Times New Roman" w:hAnsi="Times New Roman" w:cs="Times New Roman"/>
-          <w:sz w:val="28"/>
-          <w:szCs w:val="28"/>
-        </w:rPr>
-        <w:t>..</w:t>
-      </w:r>
-      <w:proofErr w:type="gramEnd"/>
-      <w:r>
-        <w:rPr>
-          <w:rFonts w:ascii="Times New Roman" w:hAnsi="Times New Roman" w:cs="Times New Roman"/>
-          <w:sz w:val="28"/>
-          <w:szCs w:val="28"/>
-        </w:rPr>
-        <w:t>Bàn giao cơ sở vật chất của phòng đó cho họ</w:t>
+        <w:t>Sau đó cho khách hàng xem về bảng giá các loại dịch vụ của chung cư, các thiết bị có trong phòng mà họ muốn thuê..Bàn giao cơ sở vật chất của phòng đó cho họ</w:t>
       </w:r>
       <w:r>
         <w:rPr>
@@ -2869,25 +2648,7 @@
           <w:sz w:val="28"/>
           <w:szCs w:val="28"/>
         </w:rPr>
-        <w:t xml:space="preserve"> chi phí cụ thể (tiền phòng, </w:t>
-      </w:r>
-      <w:proofErr w:type="gramStart"/>
-      <w:r>
-        <w:rPr>
-          <w:rFonts w:ascii="Times New Roman" w:hAnsi="Times New Roman" w:cs="Times New Roman"/>
-          <w:sz w:val="28"/>
-          <w:szCs w:val="28"/>
-        </w:rPr>
-        <w:t>điện ,</w:t>
-      </w:r>
-      <w:proofErr w:type="gramEnd"/>
-      <w:r>
-        <w:rPr>
-          <w:rFonts w:ascii="Times New Roman" w:hAnsi="Times New Roman" w:cs="Times New Roman"/>
-          <w:sz w:val="28"/>
-          <w:szCs w:val="28"/>
-        </w:rPr>
-        <w:t xml:space="preserve"> nước, cap, mạng, vệ sinh…) đi kèm là thông tin ngày lập.</w:t>
+        <w:t xml:space="preserve"> chi phí cụ thể (tiền phòng, điện , nước, cap, mạng, vệ sinh…) đi kèm là thông tin ngày lập.</w:t>
       </w:r>
     </w:p>
     <w:p>
@@ -2992,7 +2753,6 @@
           <w:szCs w:val="28"/>
         </w:rPr>
       </w:pPr>
-      <w:proofErr w:type="gramStart"/>
       <w:r>
         <w:rPr>
           <w:rFonts w:ascii="Times New Roman" w:hAnsi="Times New Roman" w:cs="Times New Roman"/>
@@ -3000,17 +2760,7 @@
           <w:sz w:val="28"/>
           <w:szCs w:val="28"/>
         </w:rPr>
-        <w:t>1.Mô</w:t>
-      </w:r>
-      <w:proofErr w:type="gramEnd"/>
-      <w:r>
-        <w:rPr>
-          <w:rFonts w:ascii="Times New Roman" w:hAnsi="Times New Roman" w:cs="Times New Roman"/>
-          <w:b/>
-          <w:sz w:val="28"/>
-          <w:szCs w:val="28"/>
-        </w:rPr>
-        <w:t xml:space="preserve"> hình quan hệ</w:t>
+        <w:t>1.Mô hình quan hệ</w:t>
       </w:r>
     </w:p>
     <w:p>
@@ -3082,7 +2832,6 @@
           <w:szCs w:val="28"/>
         </w:rPr>
       </w:pPr>
-      <w:proofErr w:type="gramStart"/>
       <w:r>
         <w:rPr>
           <w:rFonts w:ascii="Times New Roman" w:hAnsi="Times New Roman" w:cs="Times New Roman"/>
@@ -3099,9 +2848,18 @@
           <w:sz w:val="28"/>
           <w:szCs w:val="28"/>
         </w:rPr>
-        <w:t>.Mô</w:t>
-      </w:r>
-      <w:proofErr w:type="gramEnd"/>
+        <w:t>.Mô tả các bảng</w:t>
+      </w:r>
+    </w:p>
+    <w:p>
+      <w:pPr>
+        <w:pStyle w:val="ListParagraph"/>
+        <w:rPr>
+          <w:rFonts w:ascii="Times New Roman" w:hAnsi="Times New Roman" w:cs="Times New Roman"/>
+          <w:sz w:val="28"/>
+          <w:szCs w:val="28"/>
+        </w:rPr>
+      </w:pPr>
       <w:r>
         <w:rPr>
           <w:rFonts w:ascii="Times New Roman" w:hAnsi="Times New Roman" w:cs="Times New Roman"/>
@@ -3109,18 +2867,16 @@
           <w:sz w:val="28"/>
           <w:szCs w:val="28"/>
         </w:rPr>
-        <w:t xml:space="preserve"> tả các bảng</w:t>
-      </w:r>
-    </w:p>
-    <w:p>
-      <w:pPr>
-        <w:pStyle w:val="ListParagraph"/>
-        <w:rPr>
-          <w:rFonts w:ascii="Times New Roman" w:hAnsi="Times New Roman" w:cs="Times New Roman"/>
-          <w:sz w:val="28"/>
-          <w:szCs w:val="28"/>
-        </w:rPr>
-      </w:pPr>
+        <w:t>a</w:t>
+      </w:r>
+      <w:r>
+        <w:rPr>
+          <w:rFonts w:ascii="Times New Roman" w:hAnsi="Times New Roman" w:cs="Times New Roman"/>
+          <w:sz w:val="28"/>
+          <w:szCs w:val="28"/>
+        </w:rPr>
+        <w:t>.</w:t>
+      </w:r>
       <w:r>
         <w:rPr>
           <w:rFonts w:ascii="Times New Roman" w:hAnsi="Times New Roman" w:cs="Times New Roman"/>
@@ -3128,26 +2884,8 @@
           <w:sz w:val="28"/>
           <w:szCs w:val="28"/>
         </w:rPr>
-        <w:t>a</w:t>
-      </w:r>
-      <w:r>
-        <w:rPr>
-          <w:rFonts w:ascii="Times New Roman" w:hAnsi="Times New Roman" w:cs="Times New Roman"/>
-          <w:sz w:val="28"/>
-          <w:szCs w:val="28"/>
-        </w:rPr>
-        <w:t>.</w:t>
-      </w:r>
-      <w:r>
-        <w:rPr>
-          <w:rFonts w:ascii="Times New Roman" w:hAnsi="Times New Roman" w:cs="Times New Roman"/>
-          <w:b/>
-          <w:sz w:val="28"/>
-          <w:szCs w:val="28"/>
-        </w:rPr>
         <w:t xml:space="preserve"> </w:t>
       </w:r>
-      <w:proofErr w:type="gramStart"/>
       <w:r>
         <w:rPr>
           <w:rFonts w:ascii="Times New Roman" w:hAnsi="Times New Roman" w:cs="Times New Roman"/>
@@ -3162,16 +2900,7 @@
           <w:sz w:val="28"/>
           <w:szCs w:val="28"/>
         </w:rPr>
-        <w:t>Phong(</w:t>
-      </w:r>
-      <w:proofErr w:type="gramEnd"/>
-      <w:r>
-        <w:rPr>
-          <w:rFonts w:ascii="Times New Roman" w:hAnsi="Times New Roman" w:cs="Times New Roman"/>
-          <w:sz w:val="28"/>
-          <w:szCs w:val="28"/>
-        </w:rPr>
-        <w:t>MaLoaiPhong,TenLP,DienTich,MoTa,DonGia,SLToiDa)</w:t>
+        <w:t>Phong(MaLoaiPhong,TenLP,DienTich,MoTa,DonGia,SLToiDa)</w:t>
       </w:r>
     </w:p>
     <w:p>
@@ -3471,8 +3200,6 @@
               </w:rPr>
               <w:t>hong</w:t>
             </w:r>
-            <w:bookmarkStart w:id="1" w:name="_GoBack"/>
-            <w:bookmarkEnd w:id="1"/>
           </w:p>
         </w:tc>
         <w:tc>
@@ -3962,7 +3689,6 @@
           <w:szCs w:val="28"/>
         </w:rPr>
       </w:pPr>
-      <w:proofErr w:type="gramStart"/>
       <w:r>
         <w:rPr>
           <w:rFonts w:ascii="Times New Roman" w:hAnsi="Times New Roman" w:cs="Times New Roman"/>
@@ -3987,16 +3713,7 @@
           <w:sz w:val="28"/>
           <w:szCs w:val="28"/>
         </w:rPr>
-        <w:t>(</w:t>
-      </w:r>
-      <w:proofErr w:type="gramEnd"/>
-      <w:r>
-        <w:rPr>
-          <w:rFonts w:ascii="Times New Roman" w:hAnsi="Times New Roman" w:cs="Times New Roman"/>
-          <w:sz w:val="28"/>
-          <w:szCs w:val="28"/>
-        </w:rPr>
-        <w:t>MaPhong,TenPhong, GhiCh</w:t>
+        <w:t>(MaPhong,TenPhong, GhiCh</w:t>
       </w:r>
       <w:r>
         <w:rPr>
@@ -4551,7 +4268,6 @@
           <w:szCs w:val="28"/>
         </w:rPr>
       </w:pPr>
-      <w:proofErr w:type="gramStart"/>
       <w:r>
         <w:rPr>
           <w:rFonts w:ascii="Times New Roman" w:hAnsi="Times New Roman" w:cs="Times New Roman"/>
@@ -4567,45 +4283,26 @@
           <w:sz w:val="28"/>
           <w:szCs w:val="28"/>
         </w:rPr>
-        <w:t>.HopDong(</w:t>
-      </w:r>
-      <w:proofErr w:type="gramEnd"/>
-      <w:r>
-        <w:rPr>
-          <w:rFonts w:ascii="Times New Roman" w:hAnsi="Times New Roman" w:cs="Times New Roman"/>
-          <w:sz w:val="28"/>
-          <w:szCs w:val="28"/>
-        </w:rPr>
-        <w:t>MaHopDong,NgayBatDau,ThoiGianThue,TienDatCoc</w:t>
-      </w:r>
-    </w:p>
-    <w:p>
-      <w:pPr>
-        <w:pStyle w:val="ListParagraph"/>
-        <w:rPr>
-          <w:rFonts w:ascii="Times New Roman" w:hAnsi="Times New Roman" w:cs="Times New Roman"/>
-          <w:sz w:val="28"/>
-          <w:szCs w:val="28"/>
-        </w:rPr>
-      </w:pPr>
-      <w:r>
-        <w:rPr>
-          <w:rFonts w:ascii="Times New Roman" w:hAnsi="Times New Roman" w:cs="Times New Roman"/>
-          <w:sz w:val="28"/>
-          <w:szCs w:val="28"/>
-        </w:rPr>
-        <w:t xml:space="preserve">                       </w:t>
-      </w:r>
-      <w:proofErr w:type="gramStart"/>
-      <w:r>
-        <w:rPr>
-          <w:rFonts w:ascii="Times New Roman" w:hAnsi="Times New Roman" w:cs="Times New Roman"/>
-          <w:sz w:val="28"/>
-          <w:szCs w:val="28"/>
-        </w:rPr>
-        <w:t>,MaPhong,MaKhachHang</w:t>
-      </w:r>
-      <w:proofErr w:type="gramEnd"/>
+        <w:t>.HopDong(MaHopDong,NgayBatDau,ThoiGianThue,TienDatCoc</w:t>
+      </w:r>
+    </w:p>
+    <w:p>
+      <w:pPr>
+        <w:pStyle w:val="ListParagraph"/>
+        <w:rPr>
+          <w:rFonts w:ascii="Times New Roman" w:hAnsi="Times New Roman" w:cs="Times New Roman"/>
+          <w:sz w:val="28"/>
+          <w:szCs w:val="28"/>
+        </w:rPr>
+      </w:pPr>
+      <w:r>
+        <w:rPr>
+          <w:rFonts w:ascii="Times New Roman" w:hAnsi="Times New Roman" w:cs="Times New Roman"/>
+          <w:sz w:val="28"/>
+          <w:szCs w:val="28"/>
+        </w:rPr>
+        <w:t xml:space="preserve">                       ,MaPhong,MaKhachHang</w:t>
+      </w:r>
       <w:r>
         <w:rPr>
           <w:rFonts w:ascii="Times New Roman" w:hAnsi="Times New Roman" w:cs="Times New Roman"/>
@@ -5456,7 +5153,6 @@
           <w:szCs w:val="28"/>
         </w:rPr>
       </w:pPr>
-      <w:proofErr w:type="gramStart"/>
       <w:r>
         <w:rPr>
           <w:rFonts w:ascii="Times New Roman" w:hAnsi="Times New Roman" w:cs="Times New Roman"/>
@@ -5472,16 +5168,7 @@
           <w:sz w:val="28"/>
           <w:szCs w:val="28"/>
         </w:rPr>
-        <w:t>.KhachHang(</w:t>
-      </w:r>
-      <w:proofErr w:type="gramEnd"/>
-      <w:r>
-        <w:rPr>
-          <w:rFonts w:ascii="Times New Roman" w:hAnsi="Times New Roman" w:cs="Times New Roman"/>
-          <w:sz w:val="28"/>
-          <w:szCs w:val="28"/>
-        </w:rPr>
-        <w:t>MaKhachHa</w:t>
+        <w:t>.KhachHang(MaKhachHa</w:t>
       </w:r>
       <w:r>
         <w:rPr>
@@ -5507,18 +5194,8 @@
           <w:sz w:val="28"/>
           <w:szCs w:val="28"/>
         </w:rPr>
-        <w:t xml:space="preserve">                       </w:t>
-      </w:r>
-      <w:proofErr w:type="gramStart"/>
-      <w:r>
-        <w:rPr>
-          <w:rFonts w:ascii="Times New Roman" w:hAnsi="Times New Roman" w:cs="Times New Roman"/>
-          <w:sz w:val="28"/>
-          <w:szCs w:val="28"/>
-        </w:rPr>
-        <w:t>,SDT,SMND,Status,MaPhong</w:t>
-      </w:r>
-      <w:proofErr w:type="gramEnd"/>
+        <w:t xml:space="preserve">                       ,SDT,SMND,Status,MaPhong</w:t>
+      </w:r>
       <w:r>
         <w:rPr>
           <w:rFonts w:ascii="Times New Roman" w:hAnsi="Times New Roman" w:cs="Times New Roman"/>
@@ -6538,23 +6215,13 @@
           <w:szCs w:val="28"/>
         </w:rPr>
       </w:pPr>
-      <w:proofErr w:type="gramStart"/>
-      <w:r>
-        <w:rPr>
-          <w:rFonts w:ascii="Times New Roman" w:hAnsi="Times New Roman" w:cs="Times New Roman"/>
-          <w:sz w:val="28"/>
-          <w:szCs w:val="28"/>
-        </w:rPr>
-        <w:t>e.HoaDon(</w:t>
-      </w:r>
-      <w:proofErr w:type="gramEnd"/>
-      <w:r>
-        <w:rPr>
-          <w:rFonts w:ascii="Times New Roman" w:hAnsi="Times New Roman" w:cs="Times New Roman"/>
-          <w:sz w:val="28"/>
-          <w:szCs w:val="28"/>
-        </w:rPr>
-        <w:t>MaH</w:t>
+      <w:r>
+        <w:rPr>
+          <w:rFonts w:ascii="Times New Roman" w:hAnsi="Times New Roman" w:cs="Times New Roman"/>
+          <w:sz w:val="28"/>
+          <w:szCs w:val="28"/>
+        </w:rPr>
+        <w:t>e.HoaDon(MaH</w:t>
       </w:r>
       <w:r>
         <w:rPr>
@@ -7196,7 +6863,6 @@
         </w:rPr>
         <w:t>u</w:t>
       </w:r>
-      <w:proofErr w:type="gramStart"/>
       <w:r>
         <w:rPr>
           <w:rFonts w:ascii="Times New Roman" w:hAnsi="Times New Roman" w:cs="Times New Roman"/>
@@ -7283,16 +6949,7 @@
           <w:sz w:val="28"/>
           <w:szCs w:val="28"/>
         </w:rPr>
-        <w:t>,DonGia</w:t>
-      </w:r>
-      <w:proofErr w:type="gramEnd"/>
-      <w:r>
-        <w:rPr>
-          <w:rFonts w:ascii="Times New Roman" w:hAnsi="Times New Roman" w:cs="Times New Roman"/>
-          <w:sz w:val="28"/>
-          <w:szCs w:val="28"/>
-        </w:rPr>
-        <w:t>)</w:t>
+        <w:t>,DonGia)</w:t>
       </w:r>
     </w:p>
     <w:p>
@@ -7993,7 +7650,6 @@
         </w:rPr>
         <w:t>u</w:t>
       </w:r>
-      <w:proofErr w:type="gramStart"/>
       <w:r>
         <w:rPr>
           <w:rFonts w:ascii="Times New Roman" w:hAnsi="Times New Roman" w:cs="Times New Roman"/>
@@ -8026,7 +7682,6 @@
         </w:rPr>
         <w:t>on</w:t>
       </w:r>
-      <w:proofErr w:type="gramEnd"/>
       <w:r>
         <w:rPr>
           <w:rFonts w:ascii="Times New Roman" w:hAnsi="Times New Roman" w:cs="Times New Roman"/>
@@ -8487,7 +8142,6 @@
         </w:rPr>
         <w:t>HoaDon</w:t>
       </w:r>
-      <w:proofErr w:type="gramStart"/>
       <w:r>
         <w:rPr>
           <w:rFonts w:ascii="Times New Roman" w:hAnsi="Times New Roman" w:cs="Times New Roman"/>
@@ -8504,7 +8158,6 @@
         </w:rPr>
         <w:t>MaDichVu</w:t>
       </w:r>
-      <w:proofErr w:type="gramEnd"/>
       <w:r>
         <w:rPr>
           <w:rFonts w:ascii="Times New Roman" w:hAnsi="Times New Roman" w:cs="Times New Roman"/>
@@ -9198,7 +8851,6 @@
           <w:szCs w:val="28"/>
         </w:rPr>
       </w:pPr>
-      <w:proofErr w:type="gramStart"/>
       <w:r>
         <w:rPr>
           <w:rFonts w:ascii="Times New Roman" w:hAnsi="Times New Roman" w:cs="Times New Roman"/>
@@ -9215,17 +8867,7 @@
           <w:sz w:val="28"/>
           <w:szCs w:val="28"/>
         </w:rPr>
-        <w:t>.Mô</w:t>
-      </w:r>
-      <w:proofErr w:type="gramEnd"/>
-      <w:r>
-        <w:rPr>
-          <w:rFonts w:ascii="Times New Roman" w:hAnsi="Times New Roman" w:cs="Times New Roman"/>
-          <w:b/>
-          <w:sz w:val="28"/>
-          <w:szCs w:val="28"/>
-        </w:rPr>
-        <w:t xml:space="preserve"> </w:t>
+        <w:t xml:space="preserve">.Mô </w:t>
       </w:r>
       <w:r>
         <w:rPr>
@@ -11238,7 +10880,7 @@
 </file>
 
 <file path=customXml/itemProps1.xml><?xml version="1.0" encoding="utf-8"?>
-<ds:datastoreItem xmlns:ds="http://schemas.openxmlformats.org/officeDocument/2006/customXml" ds:itemID="{4ED83F8D-FE10-458D-9509-22E8BB4C82D7}">
+<ds:datastoreItem xmlns:ds="http://schemas.openxmlformats.org/officeDocument/2006/customXml" ds:itemID="{0B5F8DD6-375F-42DB-9582-A527363CB2F3}">
   <ds:schemaRefs>
     <ds:schemaRef ds:uri="http://schemas.openxmlformats.org/officeDocument/2006/bibliography"/>
   </ds:schemaRefs>

</xml_diff>